<commit_message>
chore: update document Benchmark_Report
</commit_message>
<xml_diff>
--- a/NJSQL_Benchmark_Report.docx
+++ b/NJSQL_Benchmark_Report.docx
@@ -66,6 +66,14 @@
         <w:gridCol w:w="4320"/>
       </w:tblGrid>
       <w:tr>
+        <w:tblPrEx>
+          <w:tblCellMar>
+            <w:top w:w="0" w:type="dxa"/>
+            <w:left w:w="108" w:type="dxa"/>
+            <w:bottom w:w="0" w:type="dxa"/>
+            <w:right w:w="108" w:type="dxa"/>
+          </w:tblCellMar>
+        </w:tblPrEx>
         <w:tc>
           <w:tcPr>
             <w:tcW w:w="4320" w:type="dxa"/>
@@ -402,10 +410,7 @@
         <w:br w:type="textWrapping"/>
       </w:r>
     </w:p>
-    <w:p>
-      <w:bookmarkStart w:id="0" w:name="_GoBack"/>
-      <w:bookmarkEnd w:id="0"/>
-    </w:p>
+    <w:p/>
     <w:p>
       <w:r>
         <w:t>Kết quả ba lần thử nghiệm:</w:t>
@@ -433,6 +438,14 @@
         <w:gridCol w:w="1442"/>
       </w:tblGrid>
       <w:tr>
+        <w:tblPrEx>
+          <w:tblCellMar>
+            <w:top w:w="0" w:type="dxa"/>
+            <w:left w:w="108" w:type="dxa"/>
+            <w:bottom w:w="0" w:type="dxa"/>
+            <w:right w:w="108" w:type="dxa"/>
+          </w:tblCellMar>
+        </w:tblPrEx>
         <w:tc>
           <w:tcPr>
             <w:tcW w:w="1440" w:type="dxa"/>
@@ -960,35 +973,8 @@
       <w:r>
         <w:t xml:space="preserve">Các kết quả benchmark chứng minh rằng NJSQL đạt hiệu năng cao ở tầng core engine, với khả năng xử lý hơn 3000 truy vấn mỗi giây. Tầng API tuy có độ trễ cao hơn nhưng vẫn duy trì ổn định với hơn 500 requests mỗi giây. </w:t>
       </w:r>
-    </w:p>
-    <w:p>
-      <w:r>
-        <w:t>Đề xuất cải thiện:</w:t>
-      </w:r>
-      <w:r>
-        <w:br w:type="textWrapping"/>
-      </w:r>
-      <w:r>
-        <w:t>1. Áp dụng kết nối persistent HTTP/2 hoặc gRPC để giảm overhead.</w:t>
-      </w:r>
-      <w:r>
-        <w:br w:type="textWrapping"/>
-      </w:r>
-      <w:r>
-        <w:t>2. Tối ưu JSON parsing bằng thư viện nhẹ hơn (như Jackson hoặc Gson streaming).</w:t>
-      </w:r>
-      <w:r>
-        <w:br w:type="textWrapping"/>
-      </w:r>
-      <w:r>
-        <w:t>3. Áp dụng caching cho xác thực user.</w:t>
-      </w:r>
-      <w:r>
-        <w:br w:type="textWrapping"/>
-      </w:r>
-      <w:r>
-        <w:t>4. Tách riêng threadpool xử lý query khỏi listener HTTP.</w:t>
-      </w:r>
+      <w:bookmarkStart w:id="0" w:name="_GoBack"/>
+      <w:bookmarkEnd w:id="0"/>
     </w:p>
     <w:sectPr>
       <w:pgSz w:w="12240" w:h="15840"/>

</xml_diff>